<commit_message>
added url for github.io
</commit_message>
<xml_diff>
--- a/Resume/Varun Master Resume.docx
+++ b/Resume/Varun Master Resume.docx
@@ -15,68 +15,6 @@
       </w:pPr>
       <w:r>
         <w:rPr>
-          <w:noProof/>
-        </w:rPr>
-        <w:drawing>
-          <wp:anchor distT="0" distB="0" distL="114300" distR="114300" simplePos="0" relativeHeight="251660288" behindDoc="0" locked="0" layoutInCell="1" allowOverlap="1" wp14:anchorId="4435357E" wp14:editId="402B73BB">
-            <wp:simplePos x="0" y="0"/>
-            <wp:positionH relativeFrom="column">
-              <wp:posOffset>5267325</wp:posOffset>
-            </wp:positionH>
-            <wp:positionV relativeFrom="paragraph">
-              <wp:posOffset>0</wp:posOffset>
-            </wp:positionV>
-            <wp:extent cx="1066800" cy="1059180"/>
-            <wp:effectExtent l="0" t="0" r="0" b="7620"/>
-            <wp:wrapThrough wrapText="bothSides">
-              <wp:wrapPolygon edited="0">
-                <wp:start x="0" y="0"/>
-                <wp:lineTo x="0" y="21367"/>
-                <wp:lineTo x="21214" y="21367"/>
-                <wp:lineTo x="21214" y="0"/>
-                <wp:lineTo x="0" y="0"/>
-              </wp:wrapPolygon>
-            </wp:wrapThrough>
-            <wp:docPr id="2" name="Picture 2"/>
-            <wp:cNvGraphicFramePr>
-              <a:graphicFrameLocks xmlns:a="http://schemas.openxmlformats.org/drawingml/2006/main" noChangeAspect="1"/>
-            </wp:cNvGraphicFramePr>
-            <a:graphic xmlns:a="http://schemas.openxmlformats.org/drawingml/2006/main">
-              <a:graphicData uri="http://schemas.openxmlformats.org/drawingml/2006/picture">
-                <pic:pic xmlns:pic="http://schemas.openxmlformats.org/drawingml/2006/picture">
-                  <pic:nvPicPr>
-                    <pic:cNvPr id="1" name=""/>
-                    <pic:cNvPicPr/>
-                  </pic:nvPicPr>
-                  <pic:blipFill>
-                    <a:blip r:embed="rId6">
-                      <a:extLst>
-                        <a:ext uri="{28A0092B-C50C-407E-A947-70E740481C1C}">
-                          <a14:useLocalDpi xmlns:a14="http://schemas.microsoft.com/office/drawing/2010/main" val="0"/>
-                        </a:ext>
-                      </a:extLst>
-                    </a:blip>
-                    <a:stretch>
-                      <a:fillRect/>
-                    </a:stretch>
-                  </pic:blipFill>
-                  <pic:spPr>
-                    <a:xfrm>
-                      <a:off x="0" y="0"/>
-                      <a:ext cx="1066800" cy="1059180"/>
-                    </a:xfrm>
-                    <a:prstGeom prst="rect">
-                      <a:avLst/>
-                    </a:prstGeom>
-                  </pic:spPr>
-                </pic:pic>
-              </a:graphicData>
-            </a:graphic>
-          </wp:anchor>
-        </w:drawing>
-      </w:r>
-      <w:r>
-        <w:rPr>
           <w:rStyle w:val="subheading"/>
           <w:rFonts w:ascii="Times New Roman" w:hAnsi="Times New Roman" w:cs="Times New Roman"/>
           <w:b/>
@@ -88,7 +26,7 @@
         <mc:AlternateContent>
           <mc:Choice Requires="wps">
             <w:drawing>
-              <wp:anchor distT="45720" distB="45720" distL="114300" distR="114300" simplePos="0" relativeHeight="251659264" behindDoc="0" locked="0" layoutInCell="1" allowOverlap="1" wp14:anchorId="318B99AD" wp14:editId="619A531B">
+              <wp:anchor distT="45720" distB="45720" distL="114300" distR="114300" simplePos="0" relativeHeight="251659264" behindDoc="0" locked="0" layoutInCell="1" allowOverlap="1" wp14:anchorId="318B99AD" wp14:editId="385A0D4F">
                 <wp:simplePos x="0" y="0"/>
                 <wp:positionH relativeFrom="column">
                   <wp:posOffset>4410075</wp:posOffset>
@@ -139,22 +77,6 @@
                                 <w:szCs w:val="24"/>
                               </w:rPr>
                             </w:pPr>
-                            <w:r>
-                              <w:rPr>
-                                <w:rFonts w:ascii="Times New Roman" w:hAnsi="Times New Roman" w:cs="Times New Roman"/>
-                                <w:sz w:val="24"/>
-                                <w:szCs w:val="24"/>
-                              </w:rPr>
-                              <w:t>GitHub.io</w:t>
-                            </w:r>
-                            <w:r>
-                              <w:rPr>
-                                <w:rFonts w:ascii="Times New Roman" w:hAnsi="Times New Roman" w:cs="Times New Roman"/>
-                                <w:sz w:val="24"/>
-                                <w:szCs w:val="24"/>
-                              </w:rPr>
-                              <w:t>:</w:t>
-                            </w:r>
                           </w:p>
                         </w:txbxContent>
                       </wps:txbx>
@@ -190,22 +112,6 @@
                           <w:szCs w:val="24"/>
                         </w:rPr>
                       </w:pPr>
-                      <w:r>
-                        <w:rPr>
-                          <w:rFonts w:ascii="Times New Roman" w:hAnsi="Times New Roman" w:cs="Times New Roman"/>
-                          <w:sz w:val="24"/>
-                          <w:szCs w:val="24"/>
-                        </w:rPr>
-                        <w:t>GitHub.io</w:t>
-                      </w:r>
-                      <w:r>
-                        <w:rPr>
-                          <w:rFonts w:ascii="Times New Roman" w:hAnsi="Times New Roman" w:cs="Times New Roman"/>
-                          <w:sz w:val="24"/>
-                          <w:szCs w:val="24"/>
-                        </w:rPr>
-                        <w:t>:</w:t>
-                      </w:r>
                     </w:p>
                   </w:txbxContent>
                 </v:textbox>
@@ -235,7 +141,7 @@
           <w:szCs w:val="24"/>
         </w:rPr>
       </w:pPr>
-      <w:hyperlink r:id="rId7" w:history="1">
+      <w:hyperlink r:id="rId6" w:history="1">
         <w:r>
           <w:rPr>
             <w:rStyle w:val="Hyperlink"/>
@@ -252,6 +158,27 @@
         <w:pStyle w:val="NoSpacing"/>
         <w:jc w:val="center"/>
         <w:rPr>
+          <w:rStyle w:val="Hyperlink"/>
+          <w:rFonts w:ascii="Times New Roman" w:hAnsi="Times New Roman" w:cs="Times New Roman"/>
+          <w:sz w:val="24"/>
+          <w:szCs w:val="24"/>
+        </w:rPr>
+      </w:pPr>
+      <w:r>
+        <w:rPr>
+          <w:rStyle w:val="Hyperlink"/>
+          <w:rFonts w:ascii="Times New Roman" w:hAnsi="Times New Roman" w:cs="Times New Roman"/>
+          <w:sz w:val="24"/>
+          <w:szCs w:val="24"/>
+        </w:rPr>
+        <w:t>varunmaster.github.io</w:t>
+      </w:r>
+    </w:p>
+    <w:p>
+      <w:pPr>
+        <w:pStyle w:val="NoSpacing"/>
+        <w:jc w:val="center"/>
+        <w:rPr>
           <w:rFonts w:ascii="Times New Roman" w:hAnsi="Times New Roman" w:cs="Times New Roman"/>
           <w:sz w:val="24"/>
           <w:szCs w:val="24"/>
@@ -303,6 +230,8 @@
         </w:rPr>
         <w:t>(732)-491-1256</w:t>
       </w:r>
+      <w:bookmarkStart w:id="0" w:name="_GoBack"/>
+      <w:bookmarkEnd w:id="0"/>
     </w:p>
     <w:p>
       <w:pPr>
@@ -414,6 +343,15 @@
           <w:u w:val="thick"/>
         </w:rPr>
         <w:tab/>
+      </w:r>
+      <w:r>
+        <w:rPr>
+          <w:rFonts w:ascii="Times New Roman" w:hAnsi="Times New Roman" w:cs="Times New Roman"/>
+          <w:sz w:val="24"/>
+          <w:szCs w:val="24"/>
+          <w:u w:val="thick"/>
+        </w:rPr>
+        <w:t xml:space="preserve">                              </w:t>
       </w:r>
       <w:r>
         <w:rPr>
@@ -1025,8 +963,6 @@
         </w:rPr>
         <w:t>Helped build new configuration (workflows, channels, dashboards, etc.)</w:t>
       </w:r>
-      <w:bookmarkStart w:id="0" w:name="_GoBack"/>
-      <w:bookmarkEnd w:id="0"/>
     </w:p>
     <w:p>
       <w:pPr>
@@ -1526,7 +1462,21 @@
         <w:rPr>
           <w:rFonts w:ascii="Times New Roman" w:hAnsi="Times New Roman" w:cs="Times New Roman"/>
         </w:rPr>
-        <w:t>IT Trailblazers LLC is an IT Contract Staffing, Full Time placements, and Recruitment Process Outsourcing firm. Our expertise are across diverse skill set such as: Oracle, SAP, .NET, Java, C#, Cloud SaaS technologies, Data Warehousing/Business Intelligence, and many more.</w:t>
+        <w:t xml:space="preserve">IT Trailblazers LLC is an IT Contract Staffing, Full Time placements, and Recruitment Process Outsourcing firm. Our expertise </w:t>
+      </w:r>
+      <w:proofErr w:type="gramStart"/>
+      <w:r>
+        <w:rPr>
+          <w:rFonts w:ascii="Times New Roman" w:hAnsi="Times New Roman" w:cs="Times New Roman"/>
+        </w:rPr>
+        <w:t>are</w:t>
+      </w:r>
+      <w:proofErr w:type="gramEnd"/>
+      <w:r>
+        <w:rPr>
+          <w:rFonts w:ascii="Times New Roman" w:hAnsi="Times New Roman" w:cs="Times New Roman"/>
+        </w:rPr>
+        <w:t xml:space="preserve"> across diverse skill set such as: Oracle, SAP, .NET, Java, C#, Cloud SaaS technologies, Data Warehousing/Business Intelligence, and many more.</w:t>
       </w:r>
       <w:r>
         <w:rPr>
@@ -1971,6 +1921,7 @@
                 <w:sz w:val="24"/>
                 <w:szCs w:val="24"/>
               </w:rPr>
+              <w:lastRenderedPageBreak/>
               <w:t>Framework</w:t>
             </w:r>
           </w:p>
@@ -5350,7 +5301,7 @@
 </file>
 
 <file path=customXml/itemProps1.xml><?xml version="1.0" encoding="utf-8"?>
-<ds:datastoreItem xmlns:ds="http://schemas.openxmlformats.org/officeDocument/2006/customXml" ds:itemID="{6274D24D-542B-420E-8C0C-46622AEF92A8}">
+<ds:datastoreItem xmlns:ds="http://schemas.openxmlformats.org/officeDocument/2006/customXml" ds:itemID="{51242F55-079F-4088-9EBE-0D7F24BDCDD1}">
   <ds:schemaRefs>
     <ds:schemaRef ds:uri="http://schemas.openxmlformats.org/officeDocument/2006/bibliography"/>
   </ds:schemaRefs>

</xml_diff>